<commit_message>
Cập nhật phân công công việc và tạo file Báo cáo tiến độ
Tạo file báo cáo tiến độ theo giảng viên và cập nhật phân công cho tuần 4
</commit_message>
<xml_diff>
--- a/Tool-Document/Document/Report/PhanChiaCongViec.docx
+++ b/Tool-Document/Document/Report/PhanChiaCongViec.docx
@@ -2063,6 +2063,14 @@
                 <w:szCs w:val="26"/>
               </w:rPr>
             </w:pPr>
+            <w:r>
+              <w:rPr>
+                <w:rFonts w:asciiTheme="majorBidi" w:hAnsiTheme="majorBidi" w:cstheme="majorBidi"/>
+                <w:sz w:val="26"/>
+                <w:szCs w:val="26"/>
+              </w:rPr>
+              <w:t>Đã hoàn thành</w:t>
+            </w:r>
           </w:p>
         </w:tc>
         <w:tc>
@@ -2174,6 +2182,14 @@
                 <w:szCs w:val="26"/>
               </w:rPr>
             </w:pPr>
+            <w:r>
+              <w:rPr>
+                <w:rFonts w:asciiTheme="majorBidi" w:hAnsiTheme="majorBidi" w:cstheme="majorBidi"/>
+                <w:sz w:val="26"/>
+                <w:szCs w:val="26"/>
+              </w:rPr>
+              <w:t>Hoàn thành một phần</w:t>
+            </w:r>
           </w:p>
         </w:tc>
         <w:tc>
@@ -2277,6 +2293,14 @@
                 <w:szCs w:val="26"/>
               </w:rPr>
             </w:pPr>
+            <w:r>
+              <w:rPr>
+                <w:rFonts w:asciiTheme="majorBidi" w:hAnsiTheme="majorBidi" w:cstheme="majorBidi"/>
+                <w:sz w:val="26"/>
+                <w:szCs w:val="26"/>
+              </w:rPr>
+              <w:t>Chưa hoàn thành</w:t>
+            </w:r>
           </w:p>
         </w:tc>
         <w:tc>
@@ -2370,7 +2394,486 @@
                 <w:sz w:val="26"/>
                 <w:szCs w:val="26"/>
               </w:rPr>
-              <w:t xml:space="preserve"> chính (Dashboard</w:t>
+              <w:t xml:space="preserve"> chính (Dashboard)</w:t>
+            </w:r>
+          </w:p>
+        </w:tc>
+        <w:tc>
+          <w:tcPr>
+            <w:tcW w:w="1980" w:type="dxa"/>
+            <w:vAlign w:val="center"/>
+          </w:tcPr>
+          <w:p>
+            <w:pPr>
+              <w:jc w:val="center"/>
+              <w:rPr>
+                <w:rFonts w:asciiTheme="majorBidi" w:hAnsiTheme="majorBidi" w:cstheme="majorBidi"/>
+                <w:sz w:val="26"/>
+                <w:szCs w:val="26"/>
+              </w:rPr>
+            </w:pPr>
+            <w:r>
+              <w:rPr>
+                <w:rFonts w:asciiTheme="majorBidi" w:hAnsiTheme="majorBidi" w:cstheme="majorBidi"/>
+                <w:sz w:val="26"/>
+                <w:szCs w:val="26"/>
+              </w:rPr>
+              <w:t>Hoàn thành theo chức năng</w:t>
+            </w:r>
+          </w:p>
+        </w:tc>
+        <w:tc>
+          <w:tcPr>
+            <w:tcW w:w="1800" w:type="dxa"/>
+            <w:vAlign w:val="center"/>
+          </w:tcPr>
+          <w:p>
+            <w:pPr>
+              <w:rPr>
+                <w:rFonts w:asciiTheme="majorBidi" w:hAnsiTheme="majorBidi" w:cstheme="majorBidi"/>
+                <w:sz w:val="26"/>
+                <w:szCs w:val="26"/>
+              </w:rPr>
+            </w:pPr>
+          </w:p>
+        </w:tc>
+      </w:tr>
+    </w:tbl>
+    <w:p>
+      <w:pPr>
+        <w:ind w:left="360"/>
+        <w:rPr>
+          <w:rFonts w:asciiTheme="majorBidi" w:hAnsiTheme="majorBidi" w:cstheme="majorBidi"/>
+          <w:sz w:val="26"/>
+          <w:szCs w:val="26"/>
+        </w:rPr>
+      </w:pPr>
+    </w:p>
+    <w:p>
+      <w:pPr>
+        <w:pStyle w:val="ListParagraph"/>
+        <w:numPr>
+          <w:ilvl w:val="0"/>
+          <w:numId w:val="2"/>
+        </w:numPr>
+        <w:rPr>
+          <w:rFonts w:asciiTheme="majorBidi" w:hAnsiTheme="majorBidi" w:cstheme="majorBidi"/>
+          <w:b/>
+          <w:bCs/>
+          <w:sz w:val="26"/>
+          <w:szCs w:val="26"/>
+        </w:rPr>
+      </w:pPr>
+      <w:r>
+        <w:rPr>
+          <w:rFonts w:asciiTheme="majorBidi" w:hAnsiTheme="majorBidi" w:cstheme="majorBidi"/>
+          <w:b/>
+          <w:bCs/>
+          <w:sz w:val="26"/>
+          <w:szCs w:val="26"/>
+        </w:rPr>
+        <w:t>Tuần 4 (</w:t>
+      </w:r>
+      <w:r>
+        <w:rPr>
+          <w:rFonts w:asciiTheme="majorBidi" w:hAnsiTheme="majorBidi" w:cstheme="majorBidi"/>
+          <w:b/>
+          <w:bCs/>
+          <w:sz w:val="26"/>
+          <w:szCs w:val="26"/>
+        </w:rPr>
+        <w:t>30/9/2019 – 6/10/2019</w:t>
+      </w:r>
+      <w:r>
+        <w:rPr>
+          <w:rFonts w:asciiTheme="majorBidi" w:hAnsiTheme="majorBidi" w:cstheme="majorBidi"/>
+          <w:b/>
+          <w:bCs/>
+          <w:sz w:val="26"/>
+          <w:szCs w:val="26"/>
+        </w:rPr>
+        <w:t>)</w:t>
+      </w:r>
+    </w:p>
+    <w:tbl>
+      <w:tblPr>
+        <w:tblStyle w:val="TableGrid"/>
+        <w:tblW w:w="10170" w:type="dxa"/>
+        <w:tblInd w:w="-5" w:type="dxa"/>
+        <w:tblLook w:val="04A0" w:firstRow="1" w:lastRow="0" w:firstColumn="1" w:lastColumn="0" w:noHBand="0" w:noVBand="1"/>
+      </w:tblPr>
+      <w:tblGrid>
+        <w:gridCol w:w="679"/>
+        <w:gridCol w:w="2921"/>
+        <w:gridCol w:w="2790"/>
+        <w:gridCol w:w="1980"/>
+        <w:gridCol w:w="1800"/>
+      </w:tblGrid>
+      <w:tr>
+        <w:tc>
+          <w:tcPr>
+            <w:tcW w:w="679" w:type="dxa"/>
+            <w:vAlign w:val="center"/>
+          </w:tcPr>
+          <w:p>
+            <w:pPr>
+              <w:jc w:val="center"/>
+              <w:rPr>
+                <w:rFonts w:asciiTheme="majorBidi" w:hAnsiTheme="majorBidi" w:cstheme="majorBidi"/>
+                <w:sz w:val="26"/>
+                <w:szCs w:val="26"/>
+              </w:rPr>
+            </w:pPr>
+            <w:r>
+              <w:rPr>
+                <w:rFonts w:asciiTheme="majorBidi" w:hAnsiTheme="majorBidi" w:cstheme="majorBidi"/>
+                <w:sz w:val="26"/>
+                <w:szCs w:val="26"/>
+              </w:rPr>
+              <w:t>STT</w:t>
+            </w:r>
+          </w:p>
+        </w:tc>
+        <w:tc>
+          <w:tcPr>
+            <w:tcW w:w="2921" w:type="dxa"/>
+            <w:vAlign w:val="center"/>
+          </w:tcPr>
+          <w:p>
+            <w:pPr>
+              <w:jc w:val="center"/>
+              <w:rPr>
+                <w:rFonts w:asciiTheme="majorBidi" w:hAnsiTheme="majorBidi" w:cstheme="majorBidi"/>
+                <w:sz w:val="26"/>
+                <w:szCs w:val="26"/>
+              </w:rPr>
+            </w:pPr>
+            <w:r>
+              <w:rPr>
+                <w:rFonts w:asciiTheme="majorBidi" w:hAnsiTheme="majorBidi" w:cstheme="majorBidi"/>
+                <w:sz w:val="26"/>
+                <w:szCs w:val="26"/>
+              </w:rPr>
+              <w:t>Họ và tên</w:t>
+            </w:r>
+          </w:p>
+        </w:tc>
+        <w:tc>
+          <w:tcPr>
+            <w:tcW w:w="2790" w:type="dxa"/>
+            <w:vAlign w:val="center"/>
+          </w:tcPr>
+          <w:p>
+            <w:pPr>
+              <w:jc w:val="center"/>
+              <w:rPr>
+                <w:rFonts w:asciiTheme="majorBidi" w:hAnsiTheme="majorBidi" w:cstheme="majorBidi"/>
+                <w:sz w:val="26"/>
+                <w:szCs w:val="26"/>
+              </w:rPr>
+            </w:pPr>
+            <w:r>
+              <w:rPr>
+                <w:rFonts w:asciiTheme="majorBidi" w:hAnsiTheme="majorBidi" w:cstheme="majorBidi"/>
+                <w:sz w:val="26"/>
+                <w:szCs w:val="26"/>
+              </w:rPr>
+              <w:t>Công việc</w:t>
+            </w:r>
+          </w:p>
+        </w:tc>
+        <w:tc>
+          <w:tcPr>
+            <w:tcW w:w="1980" w:type="dxa"/>
+            <w:vAlign w:val="center"/>
+          </w:tcPr>
+          <w:p>
+            <w:pPr>
+              <w:jc w:val="center"/>
+              <w:rPr>
+                <w:rFonts w:asciiTheme="majorBidi" w:hAnsiTheme="majorBidi" w:cstheme="majorBidi"/>
+                <w:sz w:val="26"/>
+                <w:szCs w:val="26"/>
+              </w:rPr>
+            </w:pPr>
+            <w:r>
+              <w:rPr>
+                <w:rFonts w:asciiTheme="majorBidi" w:hAnsiTheme="majorBidi" w:cstheme="majorBidi"/>
+                <w:sz w:val="26"/>
+                <w:szCs w:val="26"/>
+              </w:rPr>
+              <w:t>Trạng thái</w:t>
+            </w:r>
+          </w:p>
+        </w:tc>
+        <w:tc>
+          <w:tcPr>
+            <w:tcW w:w="1800" w:type="dxa"/>
+            <w:vAlign w:val="center"/>
+          </w:tcPr>
+          <w:p>
+            <w:pPr>
+              <w:jc w:val="center"/>
+              <w:rPr>
+                <w:rFonts w:asciiTheme="majorBidi" w:hAnsiTheme="majorBidi" w:cstheme="majorBidi"/>
+                <w:sz w:val="26"/>
+                <w:szCs w:val="26"/>
+              </w:rPr>
+            </w:pPr>
+            <w:r>
+              <w:rPr>
+                <w:rFonts w:asciiTheme="majorBidi" w:hAnsiTheme="majorBidi" w:cstheme="majorBidi"/>
+                <w:sz w:val="26"/>
+                <w:szCs w:val="26"/>
+              </w:rPr>
+              <w:t>Ghi chú</w:t>
+            </w:r>
+          </w:p>
+        </w:tc>
+      </w:tr>
+      <w:tr>
+        <w:tc>
+          <w:tcPr>
+            <w:tcW w:w="679" w:type="dxa"/>
+            <w:vAlign w:val="center"/>
+          </w:tcPr>
+          <w:p>
+            <w:pPr>
+              <w:jc w:val="center"/>
+              <w:rPr>
+                <w:rFonts w:asciiTheme="majorBidi" w:hAnsiTheme="majorBidi" w:cstheme="majorBidi"/>
+                <w:sz w:val="26"/>
+                <w:szCs w:val="26"/>
+              </w:rPr>
+            </w:pPr>
+            <w:r>
+              <w:rPr>
+                <w:rFonts w:asciiTheme="majorBidi" w:hAnsiTheme="majorBidi" w:cstheme="majorBidi"/>
+                <w:sz w:val="26"/>
+                <w:szCs w:val="26"/>
+              </w:rPr>
+              <w:t>1</w:t>
+            </w:r>
+          </w:p>
+        </w:tc>
+        <w:tc>
+          <w:tcPr>
+            <w:tcW w:w="2921" w:type="dxa"/>
+            <w:vAlign w:val="center"/>
+          </w:tcPr>
+          <w:p>
+            <w:pPr>
+              <w:rPr>
+                <w:rFonts w:asciiTheme="majorBidi" w:hAnsiTheme="majorBidi" w:cstheme="majorBidi"/>
+                <w:sz w:val="26"/>
+                <w:szCs w:val="26"/>
+              </w:rPr>
+            </w:pPr>
+            <w:r>
+              <w:rPr>
+                <w:rFonts w:asciiTheme="majorBidi" w:hAnsiTheme="majorBidi" w:cstheme="majorBidi"/>
+                <w:sz w:val="26"/>
+                <w:szCs w:val="26"/>
+              </w:rPr>
+              <w:t>Nguyễn Trần Trung Kiên</w:t>
+            </w:r>
+          </w:p>
+        </w:tc>
+        <w:tc>
+          <w:tcPr>
+            <w:tcW w:w="2790" w:type="dxa"/>
+            <w:vAlign w:val="center"/>
+          </w:tcPr>
+          <w:p>
+            <w:pPr>
+              <w:rPr>
+                <w:rFonts w:asciiTheme="majorBidi" w:hAnsiTheme="majorBidi" w:cstheme="majorBidi"/>
+                <w:sz w:val="26"/>
+                <w:szCs w:val="26"/>
+              </w:rPr>
+            </w:pPr>
+            <w:r>
+              <w:rPr>
+                <w:rFonts w:asciiTheme="majorBidi" w:hAnsiTheme="majorBidi" w:cstheme="majorBidi"/>
+                <w:sz w:val="26"/>
+                <w:szCs w:val="26"/>
+              </w:rPr>
+              <w:t xml:space="preserve">Deploy trang web </w:t>
+            </w:r>
+            <w:r>
+              <w:rPr>
+                <w:rFonts w:asciiTheme="majorBidi" w:hAnsiTheme="majorBidi" w:cstheme="majorBidi"/>
+                <w:sz w:val="26"/>
+                <w:szCs w:val="26"/>
+              </w:rPr>
+              <w:t>lên cloud</w:t>
+            </w:r>
+          </w:p>
+        </w:tc>
+        <w:tc>
+          <w:tcPr>
+            <w:tcW w:w="1980" w:type="dxa"/>
+            <w:vAlign w:val="center"/>
+          </w:tcPr>
+          <w:p>
+            <w:pPr>
+              <w:jc w:val="center"/>
+              <w:rPr>
+                <w:rFonts w:asciiTheme="majorBidi" w:hAnsiTheme="majorBidi" w:cstheme="majorBidi"/>
+                <w:sz w:val="26"/>
+                <w:szCs w:val="26"/>
+              </w:rPr>
+            </w:pPr>
+            <w:r>
+              <w:rPr>
+                <w:rFonts w:asciiTheme="majorBidi" w:hAnsiTheme="majorBidi" w:cstheme="majorBidi"/>
+                <w:sz w:val="26"/>
+                <w:szCs w:val="26"/>
+              </w:rPr>
+              <w:t>Đã hoàn thành</w:t>
+            </w:r>
+          </w:p>
+        </w:tc>
+        <w:tc>
+          <w:tcPr>
+            <w:tcW w:w="1800" w:type="dxa"/>
+            <w:vAlign w:val="center"/>
+          </w:tcPr>
+          <w:p>
+            <w:pPr>
+              <w:rPr>
+                <w:rFonts w:asciiTheme="majorBidi" w:hAnsiTheme="majorBidi" w:cstheme="majorBidi"/>
+                <w:sz w:val="26"/>
+                <w:szCs w:val="26"/>
+              </w:rPr>
+            </w:pPr>
+            <w:r>
+              <w:rPr>
+                <w:rFonts w:asciiTheme="majorBidi" w:hAnsiTheme="majorBidi" w:cstheme="majorBidi"/>
+                <w:sz w:val="26"/>
+                <w:szCs w:val="26"/>
+              </w:rPr>
+              <w:t>Deploy website lên cloud tại trang gearhost.com</w:t>
+            </w:r>
+          </w:p>
+        </w:tc>
+      </w:tr>
+      <w:tr>
+        <w:tc>
+          <w:tcPr>
+            <w:tcW w:w="679" w:type="dxa"/>
+            <w:vAlign w:val="center"/>
+          </w:tcPr>
+          <w:p>
+            <w:pPr>
+              <w:jc w:val="center"/>
+              <w:rPr>
+                <w:rFonts w:asciiTheme="majorBidi" w:hAnsiTheme="majorBidi" w:cstheme="majorBidi"/>
+                <w:sz w:val="26"/>
+                <w:szCs w:val="26"/>
+              </w:rPr>
+            </w:pPr>
+            <w:r>
+              <w:rPr>
+                <w:rFonts w:asciiTheme="majorBidi" w:hAnsiTheme="majorBidi" w:cstheme="majorBidi"/>
+                <w:sz w:val="26"/>
+                <w:szCs w:val="26"/>
+              </w:rPr>
+              <w:t>2</w:t>
+            </w:r>
+          </w:p>
+        </w:tc>
+        <w:tc>
+          <w:tcPr>
+            <w:tcW w:w="2921" w:type="dxa"/>
+            <w:vAlign w:val="center"/>
+          </w:tcPr>
+          <w:p>
+            <w:pPr>
+              <w:rPr>
+                <w:rFonts w:asciiTheme="majorBidi" w:hAnsiTheme="majorBidi" w:cstheme="majorBidi"/>
+                <w:sz w:val="26"/>
+                <w:szCs w:val="26"/>
+              </w:rPr>
+            </w:pPr>
+            <w:r>
+              <w:rPr>
+                <w:rFonts w:asciiTheme="majorBidi" w:hAnsiTheme="majorBidi" w:cstheme="majorBidi"/>
+                <w:sz w:val="26"/>
+                <w:szCs w:val="26"/>
+              </w:rPr>
+              <w:t>Đặng Thanh Thế</w:t>
+            </w:r>
+          </w:p>
+        </w:tc>
+        <w:tc>
+          <w:tcPr>
+            <w:tcW w:w="2790" w:type="dxa"/>
+            <w:vAlign w:val="center"/>
+          </w:tcPr>
+          <w:p>
+            <w:pPr>
+              <w:rPr>
+                <w:rFonts w:asciiTheme="majorBidi" w:hAnsiTheme="majorBidi" w:cstheme="majorBidi"/>
+                <w:sz w:val="26"/>
+                <w:szCs w:val="26"/>
+              </w:rPr>
+            </w:pPr>
+            <w:r>
+              <w:rPr>
+                <w:rFonts w:asciiTheme="majorBidi" w:hAnsiTheme="majorBidi" w:cstheme="majorBidi"/>
+                <w:sz w:val="26"/>
+                <w:szCs w:val="26"/>
+              </w:rPr>
+              <w:t xml:space="preserve">Tiếp tục thiết kế </w:t>
+            </w:r>
+            <w:r>
+              <w:rPr>
+                <w:rFonts w:asciiTheme="majorBidi" w:hAnsiTheme="majorBidi" w:cstheme="majorBidi"/>
+                <w:sz w:val="26"/>
+                <w:szCs w:val="26"/>
+              </w:rPr>
+              <w:t xml:space="preserve">cho trang </w:t>
+            </w:r>
+            <w:r>
+              <w:rPr>
+                <w:rFonts w:asciiTheme="majorBidi" w:hAnsiTheme="majorBidi" w:cstheme="majorBidi"/>
+                <w:sz w:val="26"/>
+                <w:szCs w:val="26"/>
+              </w:rPr>
+              <w:t>chủ (Dashboard)</w:t>
+            </w:r>
+          </w:p>
+        </w:tc>
+        <w:tc>
+          <w:tcPr>
+            <w:tcW w:w="1980" w:type="dxa"/>
+            <w:vAlign w:val="center"/>
+          </w:tcPr>
+          <w:p>
+            <w:pPr>
+              <w:jc w:val="center"/>
+              <w:rPr>
+                <w:rFonts w:asciiTheme="majorBidi" w:hAnsiTheme="majorBidi" w:cstheme="majorBidi"/>
+                <w:sz w:val="26"/>
+                <w:szCs w:val="26"/>
+              </w:rPr>
+            </w:pPr>
+            <w:r>
+              <w:rPr>
+                <w:rFonts w:asciiTheme="majorBidi" w:hAnsiTheme="majorBidi" w:cstheme="majorBidi"/>
+                <w:sz w:val="26"/>
+                <w:szCs w:val="26"/>
+              </w:rPr>
+              <w:t xml:space="preserve">Hoàn thành </w:t>
+            </w:r>
+            <w:r>
+              <w:rPr>
+                <w:rFonts w:asciiTheme="majorBidi" w:hAnsiTheme="majorBidi" w:cstheme="majorBidi"/>
+                <w:sz w:val="26"/>
+                <w:szCs w:val="26"/>
+              </w:rPr>
+              <w:t>vài</w:t>
             </w:r>
             <w:bookmarkStart w:id="0" w:name="_GoBack"/>
             <w:bookmarkEnd w:id="0"/>
@@ -2380,24 +2883,8 @@
                 <w:sz w:val="26"/>
                 <w:szCs w:val="26"/>
               </w:rPr>
-              <w:t>)</w:t>
-            </w:r>
-          </w:p>
-        </w:tc>
-        <w:tc>
-          <w:tcPr>
-            <w:tcW w:w="1980" w:type="dxa"/>
-            <w:vAlign w:val="center"/>
-          </w:tcPr>
-          <w:p>
-            <w:pPr>
-              <w:jc w:val="center"/>
-              <w:rPr>
-                <w:rFonts w:asciiTheme="majorBidi" w:hAnsiTheme="majorBidi" w:cstheme="majorBidi"/>
-                <w:sz w:val="26"/>
-                <w:szCs w:val="26"/>
-              </w:rPr>
-            </w:pPr>
+              <w:t xml:space="preserve"> compnent</w:t>
+            </w:r>
           </w:p>
         </w:tc>
         <w:tc>
@@ -2417,6 +2904,16 @@
         </w:tc>
       </w:tr>
     </w:tbl>
+    <w:p>
+      <w:pPr>
+        <w:ind w:left="360"/>
+        <w:rPr>
+          <w:rFonts w:asciiTheme="majorBidi" w:hAnsiTheme="majorBidi" w:cstheme="majorBidi"/>
+          <w:sz w:val="26"/>
+          <w:szCs w:val="26"/>
+        </w:rPr>
+      </w:pPr>
+    </w:p>
     <w:p>
       <w:pPr>
         <w:ind w:left="360"/>
@@ -2875,6 +3372,7 @@
     <w:lsdException w:name="HTML Sample" w:semiHidden="1" w:unhideWhenUsed="1"/>
     <w:lsdException w:name="HTML Typewriter" w:semiHidden="1" w:unhideWhenUsed="1"/>
     <w:lsdException w:name="HTML Variable" w:semiHidden="1" w:unhideWhenUsed="1"/>
+    <w:lsdException w:name="Normal Table" w:semiHidden="1" w:unhideWhenUsed="1"/>
     <w:lsdException w:name="annotation subject" w:semiHidden="1" w:unhideWhenUsed="1"/>
     <w:lsdException w:name="No List" w:semiHidden="1" w:unhideWhenUsed="1"/>
     <w:lsdException w:name="Outline List 1" w:semiHidden="1" w:unhideWhenUsed="1"/>
@@ -2920,9 +3418,11 @@
     <w:lsdException w:name="Table Subtle 1" w:semiHidden="1" w:unhideWhenUsed="1"/>
     <w:lsdException w:name="Table Subtle 2" w:semiHidden="1" w:unhideWhenUsed="1"/>
     <w:lsdException w:name="Table Web 1" w:semiHidden="1" w:unhideWhenUsed="1"/>
+    <w:lsdException w:name="Table Web 2" w:semiHidden="1" w:unhideWhenUsed="1"/>
     <w:lsdException w:name="Table Web 3" w:semiHidden="1" w:unhideWhenUsed="1"/>
     <w:lsdException w:name="Balloon Text" w:semiHidden="1" w:unhideWhenUsed="1"/>
     <w:lsdException w:name="Table Grid" w:uiPriority="39"/>
+    <w:lsdException w:name="Table Theme" w:semiHidden="1" w:unhideWhenUsed="1"/>
     <w:lsdException w:name="Placeholder Text" w:semiHidden="1"/>
     <w:lsdException w:name="No Spacing" w:uiPriority="1" w:qFormat="1"/>
     <w:lsdException w:name="Light Shading" w:uiPriority="60"/>

</xml_diff>